<commit_message>
chore: update thesis document with latest revisions
</commit_message>
<xml_diff>
--- a/毕业论文-谯奕-V1.docx
+++ b/毕业论文-谯奕-V1.docx
@@ -674,8 +674,6 @@
           <w:szCs w:val="24"/>
         </w:rPr>
       </w:pPr>
-      <w:bookmarkStart w:id="97" w:name="_GoBack"/>
-      <w:bookmarkEnd w:id="97"/>
     </w:p>
     <w:p>
       <w:pPr>
@@ -8127,6 +8125,446 @@
     <w:p>
       <w:pPr>
         <w:rPr>
+          <w:rFonts w:asciiTheme="minorEastAsia" w:hAnsiTheme="minorEastAsia" w:eastAsiaTheme="minorEastAsia" w:cstheme="minorEastAsia"/>
+          <w:b w:val="0"/>
+          <w:bCs w:val="0"/>
+          <w:sz w:val="24"/>
+          <w:szCs w:val="24"/>
+        </w:rPr>
+      </w:pPr>
+      <w:r>
+        <w:rPr>
+          <w:rFonts w:hint="eastAsia" w:asciiTheme="minorEastAsia" w:hAnsiTheme="minorEastAsia" w:eastAsiaTheme="minorEastAsia" w:cstheme="minorEastAsia"/>
+          <w:b w:val="0"/>
+          <w:bCs w:val="0"/>
+          <w:sz w:val="24"/>
+          <w:szCs w:val="24"/>
+        </w:rPr>
+        <w:t>基于规则与知识库的方法</w:t>
+      </w:r>
+      <w:r>
+        <w:rPr>
+          <w:rFonts w:hint="eastAsia" w:asciiTheme="minorEastAsia" w:hAnsiTheme="minorEastAsia" w:eastAsiaTheme="minorEastAsia" w:cstheme="minorEastAsia"/>
+          <w:b w:val="0"/>
+          <w:bCs w:val="0"/>
+          <w:sz w:val="24"/>
+          <w:szCs w:val="24"/>
+          <w:lang w:val="en-US" w:eastAsia="zh-CN"/>
+        </w:rPr>
+        <w:t>是自然语言处理的早期技术派别，在1970-1990年在国外有一系列的研究成果，它是通过人为设定的规则和提前构建好的知识库，让计算机没有大量训练的情况下也能进行推理回答问题，</w:t>
+      </w:r>
+      <w:r>
+        <w:rPr>
+          <w:rFonts w:hint="eastAsia" w:asciiTheme="minorEastAsia" w:hAnsiTheme="minorEastAsia" w:eastAsiaTheme="minorEastAsia" w:cstheme="minorEastAsia"/>
+          <w:b w:val="0"/>
+          <w:bCs w:val="0"/>
+          <w:sz w:val="24"/>
+          <w:szCs w:val="24"/>
+          <w:lang w:val="en-US" w:eastAsia="zh-CN"/>
+        </w:rPr>
+        <w:t>基于规则与知识库的方法在国外研究中有广泛应用，特别是产品评论，网络媒体分析和客户反馈等，最著名的例子是wordnet，通过把一个英文单词按照同义词，反义词等关系组织起来的词库，ai可以用它计算词与词之间的相似度来判断句子含义，还有像framenet这样的项目，把语言划分成一个个场景框架，当系统看到一个人花100块买一本书，就能识别出买家，卖家，商品和钱这些角色。</w:t>
+      </w:r>
+      <w:r>
+        <w:rPr>
+          <w:rFonts w:hint="eastAsia" w:asciiTheme="minorEastAsia" w:hAnsiTheme="minorEastAsia" w:eastAsiaTheme="minorEastAsia" w:cstheme="minorEastAsia"/>
+          <w:b w:val="0"/>
+          <w:bCs w:val="0"/>
+          <w:sz w:val="24"/>
+          <w:szCs w:val="24"/>
+        </w:rPr>
+        <w:t>Qiuetal.（2011）提出的双传</w:t>
+      </w:r>
+    </w:p>
+    <w:p>
+      <w:pPr>
+        <w:rPr>
+          <w:rFonts w:asciiTheme="minorEastAsia" w:hAnsiTheme="minorEastAsia" w:eastAsiaTheme="minorEastAsia" w:cstheme="minorEastAsia"/>
+          <w:b w:val="0"/>
+          <w:bCs w:val="0"/>
+          <w:sz w:val="24"/>
+          <w:szCs w:val="24"/>
+        </w:rPr>
+      </w:pPr>
+      <w:r>
+        <w:rPr>
+          <w:rFonts w:hint="eastAsia" w:asciiTheme="minorEastAsia" w:hAnsiTheme="minorEastAsia" w:eastAsiaTheme="minorEastAsia" w:cstheme="minorEastAsia"/>
+          <w:b w:val="0"/>
+          <w:bCs w:val="0"/>
+          <w:sz w:val="24"/>
+          <w:szCs w:val="24"/>
+        </w:rPr>
+        <w:t>播（DoublePropagation）算法通过语法依存关系自动扩展情感词汇和目标，解决了数据稀缺问题。这方法对</w:t>
+      </w:r>
+      <w:r>
+        <w:rPr>
+          <w:rFonts w:hint="eastAsia" w:asciiTheme="minorEastAsia" w:hAnsiTheme="minorEastAsia" w:eastAsiaTheme="minorEastAsia" w:cstheme="minorEastAsia"/>
+          <w:b w:val="0"/>
+          <w:bCs w:val="0"/>
+          <w:sz w:val="24"/>
+          <w:szCs w:val="24"/>
+          <w:lang w:val="en-US" w:eastAsia="zh-CN"/>
+        </w:rPr>
+        <w:t>小的</w:t>
+      </w:r>
+      <w:r>
+        <w:rPr>
+          <w:rFonts w:hint="eastAsia" w:asciiTheme="minorEastAsia" w:hAnsiTheme="minorEastAsia" w:eastAsiaTheme="minorEastAsia" w:cstheme="minorEastAsia"/>
+          <w:b w:val="0"/>
+          <w:bCs w:val="0"/>
+          <w:sz w:val="24"/>
+          <w:szCs w:val="24"/>
+        </w:rPr>
+        <w:t>标注数据和</w:t>
+      </w:r>
+      <w:r>
+        <w:rPr>
+          <w:rFonts w:hint="eastAsia" w:asciiTheme="minorEastAsia" w:hAnsiTheme="minorEastAsia" w:eastAsiaTheme="minorEastAsia" w:cstheme="minorEastAsia"/>
+          <w:b w:val="0"/>
+          <w:bCs w:val="0"/>
+          <w:sz w:val="24"/>
+          <w:szCs w:val="24"/>
+          <w:lang w:val="en-US" w:eastAsia="zh-CN"/>
+        </w:rPr>
+        <w:t>需要较少</w:t>
+      </w:r>
+      <w:r>
+        <w:rPr>
+          <w:rFonts w:hint="eastAsia" w:asciiTheme="minorEastAsia" w:hAnsiTheme="minorEastAsia" w:eastAsiaTheme="minorEastAsia" w:cstheme="minorEastAsia"/>
+          <w:b w:val="0"/>
+          <w:bCs w:val="0"/>
+          <w:sz w:val="24"/>
+          <w:szCs w:val="24"/>
+        </w:rPr>
+        <w:t>资源</w:t>
+      </w:r>
+      <w:r>
+        <w:rPr>
+          <w:rFonts w:hint="eastAsia" w:asciiTheme="minorEastAsia" w:hAnsiTheme="minorEastAsia" w:eastAsiaTheme="minorEastAsia" w:cstheme="minorEastAsia"/>
+          <w:b w:val="0"/>
+          <w:bCs w:val="0"/>
+          <w:sz w:val="24"/>
+          <w:szCs w:val="24"/>
+          <w:lang w:val="en-US" w:eastAsia="zh-CN"/>
+        </w:rPr>
+        <w:t>的</w:t>
+      </w:r>
+      <w:r>
+        <w:rPr>
+          <w:rFonts w:hint="eastAsia" w:asciiTheme="minorEastAsia" w:hAnsiTheme="minorEastAsia" w:eastAsiaTheme="minorEastAsia" w:cstheme="minorEastAsia"/>
+          <w:b w:val="0"/>
+          <w:bCs w:val="0"/>
+          <w:sz w:val="24"/>
+          <w:szCs w:val="24"/>
+        </w:rPr>
+        <w:t>场景表现良好，</w:t>
+      </w:r>
+      <w:r>
+        <w:rPr>
+          <w:rFonts w:hint="eastAsia" w:asciiTheme="minorEastAsia" w:hAnsiTheme="minorEastAsia" w:eastAsiaTheme="minorEastAsia" w:cstheme="minorEastAsia"/>
+          <w:b w:val="0"/>
+          <w:bCs w:val="0"/>
+          <w:sz w:val="24"/>
+          <w:szCs w:val="24"/>
+          <w:lang w:val="en-US" w:eastAsia="zh-CN"/>
+        </w:rPr>
+        <w:t>是</w:t>
+      </w:r>
+      <w:r>
+        <w:rPr>
+          <w:rFonts w:hint="eastAsia" w:asciiTheme="minorEastAsia" w:hAnsiTheme="minorEastAsia" w:eastAsiaTheme="minorEastAsia" w:cstheme="minorEastAsia"/>
+          <w:b w:val="0"/>
+          <w:bCs w:val="0"/>
+          <w:sz w:val="24"/>
+          <w:szCs w:val="24"/>
+        </w:rPr>
+        <w:t>后续研究的重要基础。</w:t>
+      </w:r>
+    </w:p>
+    <w:p>
+      <w:pPr>
+        <w:pStyle w:val="6"/>
+        <w:rPr>
+          <w:rFonts w:asciiTheme="minorEastAsia" w:hAnsiTheme="minorEastAsia" w:eastAsiaTheme="minorEastAsia" w:cstheme="minorEastAsia"/>
+          <w:b w:val="0"/>
+          <w:bCs w:val="0"/>
+          <w:sz w:val="24"/>
+          <w:szCs w:val="24"/>
+        </w:rPr>
+      </w:pPr>
+      <w:r>
+        <w:rPr>
+          <w:rFonts w:hint="eastAsia" w:asciiTheme="minorEastAsia" w:hAnsiTheme="minorEastAsia" w:eastAsiaTheme="minorEastAsia" w:cstheme="minorEastAsia"/>
+          <w:b w:val="0"/>
+          <w:bCs w:val="0"/>
+          <w:sz w:val="24"/>
+          <w:szCs w:val="24"/>
+        </w:rPr>
+        <w:t>深度学习模型的广泛应用</w:t>
+      </w:r>
+    </w:p>
+    <w:p>
+      <w:pPr>
+        <w:rPr>
+          <w:rFonts w:hint="default" w:eastAsia="宋体"/>
+          <w:sz w:val="24"/>
+          <w:szCs w:val="24"/>
+          <w:lang w:val="en-US" w:eastAsia="zh-CN"/>
+        </w:rPr>
+      </w:pPr>
+      <w:r>
+        <w:rPr>
+          <w:rFonts w:hint="eastAsia" w:asciiTheme="minorEastAsia" w:hAnsiTheme="minorEastAsia" w:eastAsiaTheme="minorEastAsia" w:cstheme="minorEastAsia"/>
+          <w:b w:val="0"/>
+          <w:bCs w:val="0"/>
+          <w:sz w:val="24"/>
+          <w:szCs w:val="24"/>
+        </w:rPr>
+        <w:t>深度学习技术</w:t>
+      </w:r>
+      <w:r>
+        <w:rPr>
+          <w:rFonts w:hint="eastAsia" w:asciiTheme="minorEastAsia" w:hAnsiTheme="minorEastAsia" w:eastAsiaTheme="minorEastAsia" w:cstheme="minorEastAsia"/>
+          <w:b w:val="0"/>
+          <w:bCs w:val="0"/>
+          <w:sz w:val="24"/>
+          <w:szCs w:val="24"/>
+          <w:lang w:val="en-US" w:eastAsia="zh-CN"/>
+        </w:rPr>
+        <w:t>在国外发展迅速，</w:t>
+      </w:r>
+      <w:r>
+        <w:rPr>
+          <w:rFonts w:hint="eastAsia" w:asciiTheme="minorEastAsia" w:hAnsiTheme="minorEastAsia" w:eastAsiaTheme="minorEastAsia" w:cstheme="minorEastAsia"/>
+          <w:b w:val="0"/>
+          <w:bCs w:val="0"/>
+          <w:sz w:val="24"/>
+          <w:szCs w:val="24"/>
+        </w:rPr>
+        <w:t>国外研究者提出了多种基于深度学习的细粒度分析模型</w:t>
+      </w:r>
+      <w:r>
+        <w:rPr>
+          <w:rFonts w:hint="eastAsia" w:asciiTheme="minorEastAsia" w:hAnsiTheme="minorEastAsia" w:eastAsiaTheme="minorEastAsia" w:cstheme="minorEastAsia"/>
+          <w:b w:val="0"/>
+          <w:bCs w:val="0"/>
+          <w:sz w:val="24"/>
+          <w:szCs w:val="24"/>
+          <w:lang w:eastAsia="zh-CN"/>
+        </w:rPr>
+        <w:t>，</w:t>
+      </w:r>
+      <w:r>
+        <w:rPr>
+          <w:rFonts w:hint="eastAsia" w:asciiTheme="minorEastAsia" w:hAnsiTheme="minorEastAsia" w:eastAsiaTheme="minorEastAsia" w:cstheme="minorEastAsia"/>
+          <w:b w:val="0"/>
+          <w:bCs w:val="0"/>
+          <w:sz w:val="24"/>
+          <w:szCs w:val="24"/>
+          <w:lang w:val="en-US" w:eastAsia="zh-CN"/>
+        </w:rPr>
+        <w:t>比如</w:t>
+      </w:r>
+      <w:r>
+        <w:rPr>
+          <w:rFonts w:hint="eastAsia" w:asciiTheme="minorEastAsia" w:hAnsiTheme="minorEastAsia" w:eastAsiaTheme="minorEastAsia" w:cstheme="minorEastAsia"/>
+          <w:b w:val="0"/>
+          <w:bCs w:val="0"/>
+          <w:sz w:val="24"/>
+          <w:szCs w:val="24"/>
+        </w:rPr>
+        <w:t>循环神经网络（RNN）及其变体</w:t>
+      </w:r>
+      <w:r>
+        <w:rPr>
+          <w:rFonts w:hint="eastAsia" w:asciiTheme="minorEastAsia" w:hAnsiTheme="minorEastAsia" w:eastAsiaTheme="minorEastAsia" w:cstheme="minorEastAsia"/>
+          <w:b w:val="0"/>
+          <w:bCs w:val="0"/>
+          <w:sz w:val="24"/>
+          <w:szCs w:val="24"/>
+          <w:lang w:eastAsia="zh-CN"/>
+        </w:rPr>
+        <w:t>，</w:t>
+      </w:r>
+      <w:r>
+        <w:rPr>
+          <w:rFonts w:hint="eastAsia" w:asciiTheme="minorEastAsia" w:hAnsiTheme="minorEastAsia" w:eastAsiaTheme="minorEastAsia" w:cstheme="minorEastAsia"/>
+          <w:b w:val="0"/>
+          <w:bCs w:val="0"/>
+          <w:sz w:val="24"/>
+          <w:szCs w:val="24"/>
+        </w:rPr>
+        <w:t>Wangetal.（2016）采用LSTM和GRU模型捕捉长距离依赖信息，</w:t>
+      </w:r>
+      <w:r>
+        <w:rPr>
+          <w:rFonts w:hint="eastAsia" w:asciiTheme="minorEastAsia" w:hAnsiTheme="minorEastAsia" w:eastAsiaTheme="minorEastAsia" w:cstheme="minorEastAsia"/>
+          <w:b w:val="0"/>
+          <w:bCs w:val="0"/>
+          <w:sz w:val="24"/>
+          <w:szCs w:val="24"/>
+          <w:lang w:val="en-US" w:eastAsia="zh-CN"/>
+        </w:rPr>
+        <w:t>这些模型用于处理较长的句子和捕捉上下文信息，特别是在评论分析和情感预测，</w:t>
+      </w:r>
+      <w:r>
+        <w:rPr>
+          <w:rFonts w:hint="eastAsia" w:asciiTheme="minorEastAsia" w:hAnsiTheme="minorEastAsia" w:eastAsiaTheme="minorEastAsia" w:cstheme="minorEastAsia"/>
+          <w:b w:val="0"/>
+          <w:bCs w:val="0"/>
+          <w:sz w:val="24"/>
+          <w:szCs w:val="24"/>
+        </w:rPr>
+        <w:t>在细粒度情感分类任务中取得了良好效果。卷积神经网络（CNN）Tangetal.（2016）基于CNN的模型有效捕捉了局部特征，并在多个情感分析任务中表现出色。</w:t>
+      </w:r>
+      <w:r>
+        <w:rPr>
+          <w:rFonts w:hint="eastAsia" w:asciiTheme="minorEastAsia" w:hAnsiTheme="minorEastAsia" w:eastAsiaTheme="minorEastAsia" w:cstheme="minorEastAsia"/>
+          <w:b w:val="0"/>
+          <w:bCs w:val="0"/>
+          <w:sz w:val="24"/>
+          <w:szCs w:val="24"/>
+          <w:lang w:val="en-US" w:eastAsia="zh-CN"/>
+        </w:rPr>
+        <w:t>attention</w:t>
+      </w:r>
+      <w:r>
+        <w:rPr>
+          <w:rFonts w:hint="eastAsia" w:asciiTheme="minorEastAsia" w:hAnsiTheme="minorEastAsia" w:eastAsiaTheme="minorEastAsia" w:cstheme="minorEastAsia"/>
+          <w:b w:val="0"/>
+          <w:bCs w:val="0"/>
+          <w:sz w:val="24"/>
+          <w:szCs w:val="24"/>
+        </w:rPr>
+        <w:t>与Transformer模型</w:t>
+      </w:r>
+      <w:r>
+        <w:rPr>
+          <w:rFonts w:hint="eastAsia" w:asciiTheme="minorEastAsia" w:hAnsiTheme="minorEastAsia" w:eastAsiaTheme="minorEastAsia" w:cstheme="minorEastAsia"/>
+          <w:b w:val="0"/>
+          <w:bCs w:val="0"/>
+          <w:sz w:val="24"/>
+          <w:szCs w:val="24"/>
+          <w:lang w:eastAsia="zh-CN"/>
+        </w:rPr>
+        <w:t>，</w:t>
+      </w:r>
+      <w:r>
+        <w:rPr>
+          <w:rFonts w:hint="eastAsia" w:asciiTheme="minorEastAsia" w:hAnsiTheme="minorEastAsia" w:eastAsiaTheme="minorEastAsia" w:cstheme="minorEastAsia"/>
+          <w:b w:val="0"/>
+          <w:bCs w:val="0"/>
+          <w:sz w:val="24"/>
+          <w:szCs w:val="24"/>
+        </w:rPr>
+        <w:t>Vaswanietal.（2017）提出的Transformer及其变体（如BERT、RoBERTa）通过</w:t>
+      </w:r>
+      <w:r>
+        <w:rPr>
+          <w:rFonts w:hint="eastAsia" w:asciiTheme="minorEastAsia" w:hAnsiTheme="minorEastAsia" w:eastAsiaTheme="minorEastAsia" w:cstheme="minorEastAsia"/>
+          <w:b w:val="0"/>
+          <w:bCs w:val="0"/>
+          <w:sz w:val="24"/>
+          <w:szCs w:val="24"/>
+          <w:lang w:val="en-US" w:eastAsia="zh-CN"/>
+        </w:rPr>
+        <w:t>multi-head attention</w:t>
+      </w:r>
+      <w:r>
+        <w:rPr>
+          <w:rFonts w:hint="eastAsia" w:asciiTheme="minorEastAsia" w:hAnsiTheme="minorEastAsia" w:eastAsiaTheme="minorEastAsia" w:cstheme="minorEastAsia"/>
+          <w:b w:val="0"/>
+          <w:bCs w:val="0"/>
+          <w:sz w:val="24"/>
+          <w:szCs w:val="24"/>
+        </w:rPr>
+        <w:t>和大规模预训练</w:t>
+      </w:r>
+      <w:r>
+        <w:rPr>
+          <w:rFonts w:hint="eastAsia" w:asciiTheme="minorEastAsia" w:hAnsiTheme="minorEastAsia" w:eastAsiaTheme="minorEastAsia" w:cstheme="minorEastAsia"/>
+          <w:b w:val="0"/>
+          <w:bCs w:val="0"/>
+          <w:sz w:val="24"/>
+          <w:szCs w:val="24"/>
+          <w:lang w:val="en-US" w:eastAsia="zh-CN"/>
+        </w:rPr>
+        <w:t>文本</w:t>
+      </w:r>
+      <w:r>
+        <w:rPr>
+          <w:rFonts w:hint="eastAsia" w:asciiTheme="minorEastAsia" w:hAnsiTheme="minorEastAsia" w:eastAsiaTheme="minorEastAsia" w:cstheme="minorEastAsia"/>
+          <w:b w:val="0"/>
+          <w:bCs w:val="0"/>
+          <w:sz w:val="24"/>
+          <w:szCs w:val="24"/>
+        </w:rPr>
+        <w:t>显著提升了细粒度情感分析的性能。Gaoetal.（2020）开发</w:t>
+      </w:r>
+      <w:r>
+        <w:rPr>
+          <w:rFonts w:hint="eastAsia" w:asciiTheme="minorEastAsia" w:hAnsiTheme="minorEastAsia" w:eastAsiaTheme="minorEastAsia" w:cstheme="minorEastAsia"/>
+          <w:b w:val="0"/>
+          <w:bCs w:val="0"/>
+          <w:sz w:val="24"/>
+          <w:szCs w:val="24"/>
+          <w:lang w:val="en-US" w:eastAsia="zh-CN"/>
+        </w:rPr>
+        <w:t>的</w:t>
+      </w:r>
+      <w:r>
+        <w:rPr>
+          <w:rFonts w:hint="eastAsia" w:asciiTheme="minorEastAsia" w:hAnsiTheme="minorEastAsia" w:eastAsiaTheme="minorEastAsia" w:cstheme="minorEastAsia"/>
+          <w:b w:val="0"/>
+          <w:bCs w:val="0"/>
+          <w:sz w:val="24"/>
+          <w:szCs w:val="24"/>
+        </w:rPr>
+        <w:t>一种基于Transformer的多头注意力模型，专门处理方面情感分类任务</w:t>
+      </w:r>
+      <w:r>
+        <w:rPr>
+          <w:rFonts w:hint="eastAsia" w:asciiTheme="minorEastAsia" w:hAnsiTheme="minorEastAsia" w:eastAsiaTheme="minorEastAsia" w:cstheme="minorEastAsia"/>
+          <w:b w:val="0"/>
+          <w:bCs w:val="0"/>
+          <w:sz w:val="24"/>
+          <w:szCs w:val="24"/>
+          <w:lang w:eastAsia="zh-CN"/>
+        </w:rPr>
+        <w:t>。</w:t>
+      </w:r>
+      <w:r>
+        <w:rPr>
+          <w:rFonts w:hint="eastAsia" w:asciiTheme="minorEastAsia" w:hAnsiTheme="minorEastAsia" w:eastAsiaTheme="minorEastAsia" w:cstheme="minorEastAsia"/>
+          <w:b w:val="0"/>
+          <w:bCs w:val="0"/>
+          <w:sz w:val="24"/>
+          <w:szCs w:val="24"/>
+          <w:lang w:val="en-US" w:eastAsia="zh-CN"/>
+        </w:rPr>
+        <w:t>国外研究者不仅关注整体情感分类，还扩展到方面级情感分析，判断文本中不同属性方面，比如服务，价格，环境等，</w:t>
+      </w:r>
+      <w:r>
+        <w:rPr>
+          <w:sz w:val="24"/>
+          <w:szCs w:val="24"/>
+        </w:rPr>
+        <w:t>Wang et al.（2016）提出 ATAE-LSTM 模型，在 LSTM 基础上将 aspect 向量加入每个词的输入中，引导模型学习与方面相关的情感表达。</w:t>
+      </w:r>
+      <w:bookmarkStart w:id="97" w:name="_GoBack"/>
+      <w:bookmarkEnd w:id="97"/>
+      <w:r>
+        <w:rPr>
+          <w:rFonts w:hint="eastAsia"/>
+          <w:sz w:val="24"/>
+          <w:szCs w:val="24"/>
+          <w:lang w:val="en-US" w:eastAsia="zh-CN"/>
+        </w:rPr>
+        <w:t>尽管深度学习中情感分析中取得了很好的发展，但还是有许多缺陷，比如讽刺情绪和反话的识别。</w:t>
+      </w:r>
+    </w:p>
+    <w:p>
+      <w:pPr>
+        <w:rPr>
           <w:rFonts w:hint="default" w:asciiTheme="minorEastAsia" w:hAnsiTheme="minorEastAsia" w:eastAsiaTheme="minorEastAsia" w:cstheme="minorEastAsia"/>
           <w:b w:val="0"/>
           <w:bCs w:val="0"/>
@@ -8135,344 +8573,6 @@
           <w:lang w:val="en-US" w:eastAsia="zh-CN"/>
         </w:rPr>
       </w:pPr>
-      <w:r>
-        <w:rPr>
-          <w:rFonts w:hint="eastAsia" w:asciiTheme="minorEastAsia" w:hAnsiTheme="minorEastAsia" w:eastAsiaTheme="minorEastAsia" w:cstheme="minorEastAsia"/>
-          <w:b w:val="0"/>
-          <w:bCs w:val="0"/>
-          <w:sz w:val="24"/>
-          <w:szCs w:val="24"/>
-          <w:lang w:val="en-US" w:eastAsia="zh-CN"/>
-        </w:rPr>
-        <w:t>基于规则与知识库的方法在国外研究中有广泛应用，特别是产品评论，网络媒体分析和客户反馈等，它依赖预先定义的规则和词典进行自动情感分类，其中的每个词汇都和情感的正负性有关</w:t>
-      </w:r>
-    </w:p>
-    <w:p>
-      <w:pPr>
-        <w:rPr>
-          <w:rFonts w:hint="eastAsia" w:asciiTheme="minorEastAsia" w:hAnsiTheme="minorEastAsia" w:eastAsiaTheme="minorEastAsia" w:cstheme="minorEastAsia"/>
-          <w:b w:val="0"/>
-          <w:bCs w:val="0"/>
-          <w:sz w:val="24"/>
-          <w:szCs w:val="24"/>
-        </w:rPr>
-      </w:pPr>
-    </w:p>
-    <w:p>
-      <w:pPr>
-        <w:rPr>
-          <w:rFonts w:asciiTheme="minorEastAsia" w:hAnsiTheme="minorEastAsia" w:eastAsiaTheme="minorEastAsia" w:cstheme="minorEastAsia"/>
-          <w:b w:val="0"/>
-          <w:bCs w:val="0"/>
-          <w:sz w:val="24"/>
-          <w:szCs w:val="24"/>
-        </w:rPr>
-      </w:pPr>
-      <w:r>
-        <w:rPr>
-          <w:rFonts w:hint="eastAsia" w:asciiTheme="minorEastAsia" w:hAnsiTheme="minorEastAsia" w:eastAsiaTheme="minorEastAsia" w:cstheme="minorEastAsia"/>
-          <w:b w:val="0"/>
-          <w:bCs w:val="0"/>
-          <w:sz w:val="24"/>
-          <w:szCs w:val="24"/>
-        </w:rPr>
-        <w:t>早期的国外研究多采用情感词典和语法规则的方法。例如，Qiuetal.（2011）提出的双传</w:t>
-      </w:r>
-    </w:p>
-    <w:p>
-      <w:pPr>
-        <w:rPr>
-          <w:rFonts w:asciiTheme="minorEastAsia" w:hAnsiTheme="minorEastAsia" w:eastAsiaTheme="minorEastAsia" w:cstheme="minorEastAsia"/>
-          <w:b w:val="0"/>
-          <w:bCs w:val="0"/>
-          <w:sz w:val="24"/>
-          <w:szCs w:val="24"/>
-        </w:rPr>
-      </w:pPr>
-      <w:r>
-        <w:rPr>
-          <w:rFonts w:hint="eastAsia" w:asciiTheme="minorEastAsia" w:hAnsiTheme="minorEastAsia" w:eastAsiaTheme="minorEastAsia" w:cstheme="minorEastAsia"/>
-          <w:b w:val="0"/>
-          <w:bCs w:val="0"/>
-          <w:sz w:val="24"/>
-          <w:szCs w:val="24"/>
-        </w:rPr>
-        <w:t>播（DoublePropagation）算法通过语法依存关系自动扩展情感词汇和目标，解决了数据稀</w:t>
-      </w:r>
-    </w:p>
-    <w:p>
-      <w:pPr>
-        <w:rPr>
-          <w:rFonts w:asciiTheme="minorEastAsia" w:hAnsiTheme="minorEastAsia" w:eastAsiaTheme="minorEastAsia" w:cstheme="minorEastAsia"/>
-          <w:b w:val="0"/>
-          <w:bCs w:val="0"/>
-          <w:sz w:val="24"/>
-          <w:szCs w:val="24"/>
-        </w:rPr>
-      </w:pPr>
-      <w:r>
-        <w:rPr>
-          <w:rFonts w:hint="eastAsia" w:asciiTheme="minorEastAsia" w:hAnsiTheme="minorEastAsia" w:eastAsiaTheme="minorEastAsia" w:cstheme="minorEastAsia"/>
-          <w:b w:val="0"/>
-          <w:bCs w:val="0"/>
-          <w:sz w:val="24"/>
-          <w:szCs w:val="24"/>
-        </w:rPr>
-        <w:t>缺问题。这一方法对小规模标注数据和低资源场景表现良好，成为后续研究的重要基础。</w:t>
-      </w:r>
-    </w:p>
-    <w:p>
-      <w:pPr>
-        <w:pStyle w:val="6"/>
-        <w:rPr>
-          <w:rFonts w:asciiTheme="minorEastAsia" w:hAnsiTheme="minorEastAsia" w:eastAsiaTheme="minorEastAsia" w:cstheme="minorEastAsia"/>
-          <w:b w:val="0"/>
-          <w:bCs w:val="0"/>
-          <w:sz w:val="24"/>
-          <w:szCs w:val="24"/>
-        </w:rPr>
-      </w:pPr>
-      <w:r>
-        <w:rPr>
-          <w:rFonts w:hint="eastAsia" w:asciiTheme="minorEastAsia" w:hAnsiTheme="minorEastAsia" w:eastAsiaTheme="minorEastAsia" w:cstheme="minorEastAsia"/>
-          <w:b w:val="0"/>
-          <w:bCs w:val="0"/>
-          <w:sz w:val="24"/>
-          <w:szCs w:val="24"/>
-        </w:rPr>
-        <w:t>深度学习模型的广泛应用</w:t>
-      </w:r>
-    </w:p>
-    <w:p>
-      <w:pPr>
-        <w:rPr>
-          <w:rFonts w:asciiTheme="minorEastAsia" w:hAnsiTheme="minorEastAsia" w:eastAsiaTheme="minorEastAsia" w:cstheme="minorEastAsia"/>
-          <w:b w:val="0"/>
-          <w:bCs w:val="0"/>
-          <w:sz w:val="24"/>
-          <w:szCs w:val="24"/>
-        </w:rPr>
-      </w:pPr>
-      <w:r>
-        <w:rPr>
-          <w:rFonts w:hint="eastAsia" w:asciiTheme="minorEastAsia" w:hAnsiTheme="minorEastAsia" w:eastAsiaTheme="minorEastAsia" w:cstheme="minorEastAsia"/>
-          <w:b w:val="0"/>
-          <w:bCs w:val="0"/>
-          <w:sz w:val="24"/>
-          <w:szCs w:val="24"/>
-        </w:rPr>
-        <w:t>随着深度学习技术的快速发展，国外研究者提出了多种基于深度学习的细粒度分析模型：</w:t>
-      </w:r>
-    </w:p>
-    <w:p>
-      <w:pPr>
-        <w:rPr>
-          <w:rFonts w:asciiTheme="minorEastAsia" w:hAnsiTheme="minorEastAsia" w:eastAsiaTheme="minorEastAsia" w:cstheme="minorEastAsia"/>
-          <w:b w:val="0"/>
-          <w:bCs w:val="0"/>
-          <w:sz w:val="24"/>
-          <w:szCs w:val="24"/>
-        </w:rPr>
-      </w:pPr>
-      <w:r>
-        <w:rPr>
-          <w:rFonts w:hint="eastAsia" w:asciiTheme="minorEastAsia" w:hAnsiTheme="minorEastAsia" w:eastAsiaTheme="minorEastAsia" w:cstheme="minorEastAsia"/>
-          <w:b w:val="0"/>
-          <w:bCs w:val="0"/>
-          <w:sz w:val="24"/>
-          <w:szCs w:val="24"/>
-        </w:rPr>
-        <w:t>循环神经网络（RNN）及其变体</w:t>
-      </w:r>
-    </w:p>
-    <w:p>
-      <w:pPr>
-        <w:rPr>
-          <w:rFonts w:asciiTheme="minorEastAsia" w:hAnsiTheme="minorEastAsia" w:eastAsiaTheme="minorEastAsia" w:cstheme="minorEastAsia"/>
-          <w:b w:val="0"/>
-          <w:bCs w:val="0"/>
-          <w:sz w:val="24"/>
-          <w:szCs w:val="24"/>
-        </w:rPr>
-      </w:pPr>
-      <w:r>
-        <w:rPr>
-          <w:rFonts w:hint="eastAsia" w:asciiTheme="minorEastAsia" w:hAnsiTheme="minorEastAsia" w:eastAsiaTheme="minorEastAsia" w:cstheme="minorEastAsia"/>
-          <w:b w:val="0"/>
-          <w:bCs w:val="0"/>
-          <w:sz w:val="24"/>
-          <w:szCs w:val="24"/>
-        </w:rPr>
-        <w:t>Wangetal.（2016）采用LSTM和GRU模型捕捉长距离依赖信息，在细粒度情感分类任务</w:t>
-      </w:r>
-    </w:p>
-    <w:p>
-      <w:pPr>
-        <w:rPr>
-          <w:rFonts w:asciiTheme="minorEastAsia" w:hAnsiTheme="minorEastAsia" w:eastAsiaTheme="minorEastAsia" w:cstheme="minorEastAsia"/>
-          <w:b w:val="0"/>
-          <w:bCs w:val="0"/>
-          <w:sz w:val="24"/>
-          <w:szCs w:val="24"/>
-        </w:rPr>
-      </w:pPr>
-      <w:r>
-        <w:rPr>
-          <w:rFonts w:hint="eastAsia" w:asciiTheme="minorEastAsia" w:hAnsiTheme="minorEastAsia" w:eastAsiaTheme="minorEastAsia" w:cstheme="minorEastAsia"/>
-          <w:b w:val="0"/>
-          <w:bCs w:val="0"/>
-          <w:sz w:val="24"/>
-          <w:szCs w:val="24"/>
-        </w:rPr>
-        <w:t>中取得了良好效果。</w:t>
-      </w:r>
-    </w:p>
-    <w:p>
-      <w:pPr>
-        <w:rPr>
-          <w:rFonts w:asciiTheme="minorEastAsia" w:hAnsiTheme="minorEastAsia" w:eastAsiaTheme="minorEastAsia" w:cstheme="minorEastAsia"/>
-          <w:b w:val="0"/>
-          <w:bCs w:val="0"/>
-          <w:sz w:val="24"/>
-          <w:szCs w:val="24"/>
-        </w:rPr>
-      </w:pPr>
-      <w:r>
-        <w:rPr>
-          <w:rFonts w:hint="eastAsia" w:asciiTheme="minorEastAsia" w:hAnsiTheme="minorEastAsia" w:eastAsiaTheme="minorEastAsia" w:cstheme="minorEastAsia"/>
-          <w:b w:val="0"/>
-          <w:bCs w:val="0"/>
-          <w:sz w:val="24"/>
-          <w:szCs w:val="24"/>
-        </w:rPr>
-        <w:t>卷积神经网络（CNN）</w:t>
-      </w:r>
-    </w:p>
-    <w:p>
-      <w:pPr>
-        <w:rPr>
-          <w:rFonts w:asciiTheme="minorEastAsia" w:hAnsiTheme="minorEastAsia" w:eastAsiaTheme="minorEastAsia" w:cstheme="minorEastAsia"/>
-          <w:b w:val="0"/>
-          <w:bCs w:val="0"/>
-          <w:sz w:val="24"/>
-          <w:szCs w:val="24"/>
-        </w:rPr>
-      </w:pPr>
-      <w:r>
-        <w:rPr>
-          <w:rFonts w:hint="eastAsia" w:asciiTheme="minorEastAsia" w:hAnsiTheme="minorEastAsia" w:eastAsiaTheme="minorEastAsia" w:cstheme="minorEastAsia"/>
-          <w:b w:val="0"/>
-          <w:bCs w:val="0"/>
-          <w:sz w:val="24"/>
-          <w:szCs w:val="24"/>
-        </w:rPr>
-        <w:t>Tangetal.（2016）基于CNN的模型有效捕捉了局部特征，并在多个情感分析任务中表现</w:t>
-      </w:r>
-    </w:p>
-    <w:p>
-      <w:pPr>
-        <w:rPr>
-          <w:rFonts w:asciiTheme="minorEastAsia" w:hAnsiTheme="minorEastAsia" w:eastAsiaTheme="minorEastAsia" w:cstheme="minorEastAsia"/>
-          <w:b w:val="0"/>
-          <w:bCs w:val="0"/>
-          <w:sz w:val="24"/>
-          <w:szCs w:val="24"/>
-        </w:rPr>
-      </w:pPr>
-      <w:r>
-        <w:rPr>
-          <w:rFonts w:hint="eastAsia" w:asciiTheme="minorEastAsia" w:hAnsiTheme="minorEastAsia" w:eastAsiaTheme="minorEastAsia" w:cstheme="minorEastAsia"/>
-          <w:b w:val="0"/>
-          <w:bCs w:val="0"/>
-          <w:sz w:val="24"/>
-          <w:szCs w:val="24"/>
-        </w:rPr>
-        <w:t>出色。</w:t>
-      </w:r>
-    </w:p>
-    <w:p>
-      <w:pPr>
-        <w:rPr>
-          <w:rFonts w:asciiTheme="minorEastAsia" w:hAnsiTheme="minorEastAsia" w:eastAsiaTheme="minorEastAsia" w:cstheme="minorEastAsia"/>
-          <w:b w:val="0"/>
-          <w:bCs w:val="0"/>
-          <w:sz w:val="24"/>
-          <w:szCs w:val="24"/>
-        </w:rPr>
-      </w:pPr>
-      <w:r>
-        <w:rPr>
-          <w:rFonts w:hint="eastAsia" w:asciiTheme="minorEastAsia" w:hAnsiTheme="minorEastAsia" w:eastAsiaTheme="minorEastAsia" w:cstheme="minorEastAsia"/>
-          <w:b w:val="0"/>
-          <w:bCs w:val="0"/>
-          <w:sz w:val="24"/>
-          <w:szCs w:val="24"/>
-        </w:rPr>
-        <w:t>注意力机制与Transformer模型</w:t>
-      </w:r>
-    </w:p>
-    <w:p>
-      <w:pPr>
-        <w:rPr>
-          <w:rFonts w:asciiTheme="minorEastAsia" w:hAnsiTheme="minorEastAsia" w:eastAsiaTheme="minorEastAsia" w:cstheme="minorEastAsia"/>
-          <w:b w:val="0"/>
-          <w:bCs w:val="0"/>
-          <w:sz w:val="24"/>
-          <w:szCs w:val="24"/>
-        </w:rPr>
-      </w:pPr>
-      <w:r>
-        <w:rPr>
-          <w:rFonts w:hint="eastAsia" w:asciiTheme="minorEastAsia" w:hAnsiTheme="minorEastAsia" w:eastAsiaTheme="minorEastAsia" w:cstheme="minorEastAsia"/>
-          <w:b w:val="0"/>
-          <w:bCs w:val="0"/>
-          <w:sz w:val="24"/>
-          <w:szCs w:val="24"/>
-        </w:rPr>
-        <w:t>Vaswanietal.（2017）提出的Transformer及其变体（如BERT、RoBERTa）通过多头注</w:t>
-      </w:r>
-    </w:p>
-    <w:p>
-      <w:pPr>
-        <w:rPr>
-          <w:rFonts w:asciiTheme="minorEastAsia" w:hAnsiTheme="minorEastAsia" w:eastAsiaTheme="minorEastAsia" w:cstheme="minorEastAsia"/>
-          <w:b w:val="0"/>
-          <w:bCs w:val="0"/>
-          <w:sz w:val="24"/>
-          <w:szCs w:val="24"/>
-        </w:rPr>
-      </w:pPr>
-      <w:r>
-        <w:rPr>
-          <w:rFonts w:hint="eastAsia" w:asciiTheme="minorEastAsia" w:hAnsiTheme="minorEastAsia" w:eastAsiaTheme="minorEastAsia" w:cstheme="minorEastAsia"/>
-          <w:b w:val="0"/>
-          <w:bCs w:val="0"/>
-          <w:sz w:val="24"/>
-          <w:szCs w:val="24"/>
-        </w:rPr>
-        <w:t>意力和大规模预训练语料显著提升了细粒度情感分析的性能。例如，Gaoetal.（2020）开</w:t>
-      </w:r>
-    </w:p>
-    <w:p>
-      <w:pPr>
-        <w:rPr>
-          <w:rFonts w:asciiTheme="minorEastAsia" w:hAnsiTheme="minorEastAsia" w:eastAsiaTheme="minorEastAsia" w:cstheme="minorEastAsia"/>
-          <w:b w:val="0"/>
-          <w:bCs w:val="0"/>
-          <w:sz w:val="24"/>
-          <w:szCs w:val="24"/>
-        </w:rPr>
-      </w:pPr>
-      <w:r>
-        <w:rPr>
-          <w:rFonts w:hint="eastAsia" w:asciiTheme="minorEastAsia" w:hAnsiTheme="minorEastAsia" w:eastAsiaTheme="minorEastAsia" w:cstheme="minorEastAsia"/>
-          <w:b w:val="0"/>
-          <w:bCs w:val="0"/>
-          <w:sz w:val="24"/>
-          <w:szCs w:val="24"/>
-        </w:rPr>
-        <w:t>发了一种基于Transformer的多头注意力模型，专门处理方面情感分类任务。</w:t>
-      </w:r>
     </w:p>
     <w:p>
       <w:pPr>
@@ -9183,9 +9283,9 @@
           <w:szCs w:val="24"/>
         </w:rPr>
       </w:pPr>
-      <w:commentRangeStart w:id="5"/>
       <w:bookmarkStart w:id="34" w:name="X25f563272395f980228f08dbcc9e5756ceed09a"/>
       <w:bookmarkStart w:id="35" w:name="_Toc1815541998"/>
+      <w:commentRangeStart w:id="5"/>
       <w:r>
         <w:rPr>
           <w:rFonts w:hint="eastAsia" w:asciiTheme="minorEastAsia" w:hAnsiTheme="minorEastAsia" w:eastAsiaTheme="minorEastAsia" w:cstheme="minorEastAsia"/>
@@ -14741,11 +14841,26 @@
     </w:p>
     <w:p>
       <w:pPr>
-        <w:pStyle w:val="3"/>
-        <w:rPr>
-          <w:rFonts w:hint="default"/>
-          <w:b w:val="0"/>
-          <w:bCs w:val="0"/>
+        <w:pStyle w:val="5"/>
+        <w:bidi w:val="0"/>
+        <w:ind w:left="720" w:leftChars="0" w:hanging="720" w:firstLineChars="0"/>
+        <w:rPr>
+          <w:rFonts w:hint="default"/>
+          <w:lang w:val="en-US" w:eastAsia="zh-CN"/>
+        </w:rPr>
+      </w:pPr>
+      <w:r>
+        <w:rPr>
+          <w:rFonts w:hint="eastAsia"/>
+          <w:lang w:val="en-US" w:eastAsia="zh-CN"/>
+        </w:rPr>
+        <w:t>训练模型</w:t>
+      </w:r>
+    </w:p>
+    <w:p>
+      <w:pPr>
+        <w:rPr>
+          <w:rFonts w:hint="default"/>
           <w:lang w:val="en-US" w:eastAsia="zh-CN"/>
         </w:rPr>
       </w:pPr>
@@ -17874,8 +17989,8 @@
           <w:szCs w:val="24"/>
         </w:rPr>
       </w:pPr>
+      <w:bookmarkStart w:id="53" w:name="_Toc804796682"/>
       <w:commentRangeStart w:id="7"/>
-      <w:bookmarkStart w:id="53" w:name="_Toc804796682"/>
       <w:r>
         <w:rPr>
           <w:rFonts w:hint="eastAsia"/>
@@ -19445,7 +19560,6 @@
           <w:szCs w:val="24"/>
         </w:rPr>
       </w:pPr>
-      <w:commentRangeStart w:id="10"/>
       <w:bookmarkStart w:id="56" w:name="_Toc243194587"/>
       <w:bookmarkStart w:id="57" w:name="_Toc243136515"/>
       <w:bookmarkStart w:id="58" w:name="_Toc150423734"/>
@@ -19458,6 +19572,7 @@
       <w:bookmarkStart w:id="65" w:name="_Toc438309354"/>
       <w:bookmarkStart w:id="66" w:name="OLE_LINK2"/>
       <w:bookmarkStart w:id="67" w:name="OLE_LINK1"/>
+      <w:commentRangeStart w:id="10"/>
       <w:r>
         <w:rPr>
           <w:rFonts w:hint="eastAsia" w:ascii="宋体" w:hAnsi="宋体"/>

</xml_diff>